<commit_message>
Update Data 522 class project.docx
</commit_message>
<xml_diff>
--- a/Data 522 class project.docx
+++ b/Data 522 class project.docx
@@ -231,7 +231,7 @@
       <w:pPr>
         <w:jc w:val="center"/>
         <w:rPr>
-          <w:rFonts w:ascii="Times New Roman" w:hAnsi="Times New Roman" w:cs="Times New Roman" w:hint="eastAsia"/>
+          <w:rFonts w:ascii="Times New Roman" w:hAnsi="Times New Roman" w:cs="Times New Roman"/>
           <w:sz w:val="24"/>
           <w:szCs w:val="24"/>
         </w:rPr>
@@ -5141,7 +5141,23 @@
           <w:sz w:val="24"/>
           <w:szCs w:val="24"/>
         </w:rPr>
-        <w:t>Appendix: R code</w:t>
+        <w:t>Appendix</w:t>
+      </w:r>
+      <w:r>
+        <w:rPr>
+          <w:rFonts w:ascii="Times New Roman" w:hAnsi="Times New Roman" w:cs="Times New Roman"/>
+          <w:sz w:val="24"/>
+          <w:szCs w:val="24"/>
+        </w:rPr>
+        <w:t xml:space="preserve"> 1</w:t>
+      </w:r>
+      <w:r>
+        <w:rPr>
+          <w:rFonts w:ascii="Times New Roman" w:hAnsi="Times New Roman" w:cs="Times New Roman"/>
+          <w:sz w:val="24"/>
+          <w:szCs w:val="24"/>
+        </w:rPr>
+        <w:t>: R code</w:t>
       </w:r>
       <w:bookmarkEnd w:id="6"/>
     </w:p>
@@ -5157,13 +5173,6 @@
     <w:bookmarkStart w:id="7" w:name="_MON_1690482477"/>
     <w:bookmarkEnd w:id="7"/>
     <w:p>
-      <w:pPr>
-        <w:rPr>
-          <w:rFonts w:ascii="Times New Roman" w:hAnsi="Times New Roman" w:cs="Times New Roman"/>
-          <w:sz w:val="24"/>
-          <w:szCs w:val="24"/>
-        </w:rPr>
-      </w:pPr>
       <w:r>
         <w:object w:dxaOrig="8306" w:dyaOrig="13728" w14:anchorId="68CBFBD6">
           <v:shapetype id="_x0000_t75" coordsize="21600,21600" o:spt="75" o:preferrelative="t" path="m@4@5l@4@11@9@11@9@5xe" filled="f" stroked="f">
@@ -5192,14 +5201,199 @@
             <w10:borderbottom type="single" width="4"/>
             <w10:borderright type="single" width="4"/>
           </v:shape>
-          <o:OLEObject Type="Embed" ProgID="Word.Document.12" ShapeID="_x0000_i1025" DrawAspect="Content" ObjectID="_1691699608" r:id="rId18">
+          <o:OLEObject Type="Embed" ProgID="Word.Document.12" ShapeID="_x0000_i1025" DrawAspect="Content" ObjectID="_1692127575" r:id="rId18">
             <o:FieldCodes>\s</o:FieldCodes>
           </o:OLEObject>
         </w:object>
       </w:r>
     </w:p>
+    <w:p>
+      <w:pPr>
+        <w:pStyle w:val="2"/>
+        <w:rPr>
+          <w:rFonts w:ascii="Times New Roman" w:hAnsi="Times New Roman" w:cs="Times New Roman"/>
+          <w:sz w:val="24"/>
+          <w:szCs w:val="24"/>
+        </w:rPr>
+      </w:pPr>
+      <w:r>
+        <w:rPr>
+          <w:rFonts w:ascii="Times New Roman" w:hAnsi="Times New Roman" w:cs="Times New Roman"/>
+          <w:sz w:val="24"/>
+          <w:szCs w:val="24"/>
+        </w:rPr>
+        <w:lastRenderedPageBreak/>
+        <w:t>7</w:t>
+      </w:r>
+      <w:r>
+        <w:rPr>
+          <w:rFonts w:ascii="Times New Roman" w:hAnsi="Times New Roman" w:cs="Times New Roman"/>
+          <w:sz w:val="24"/>
+          <w:szCs w:val="24"/>
+        </w:rPr>
+        <w:t>.</w:t>
+      </w:r>
+      <w:r>
+        <w:rPr>
+          <w:rFonts w:ascii="Times New Roman" w:hAnsi="Times New Roman" w:cs="Times New Roman"/>
+          <w:sz w:val="24"/>
+          <w:szCs w:val="24"/>
+        </w:rPr>
+        <w:t>Appendix</w:t>
+      </w:r>
+      <w:r>
+        <w:rPr>
+          <w:rFonts w:ascii="Times New Roman" w:hAnsi="Times New Roman" w:cs="Times New Roman"/>
+          <w:sz w:val="24"/>
+          <w:szCs w:val="24"/>
+        </w:rPr>
+        <w:t xml:space="preserve"> 2</w:t>
+      </w:r>
+      <w:r>
+        <w:rPr>
+          <w:rFonts w:ascii="Times New Roman" w:hAnsi="Times New Roman" w:cs="Times New Roman"/>
+          <w:sz w:val="24"/>
+          <w:szCs w:val="24"/>
+        </w:rPr>
+        <w:t xml:space="preserve">: </w:t>
+      </w:r>
+      <w:r>
+        <w:rPr>
+          <w:rFonts w:ascii="Times New Roman" w:hAnsi="Times New Roman" w:cs="Times New Roman" w:hint="eastAsia"/>
+          <w:sz w:val="24"/>
+          <w:szCs w:val="24"/>
+        </w:rPr>
+        <w:t>Git</w:t>
+      </w:r>
+      <w:r>
+        <w:rPr>
+          <w:rFonts w:ascii="Times New Roman" w:hAnsi="Times New Roman" w:cs="Times New Roman"/>
+          <w:sz w:val="24"/>
+          <w:szCs w:val="24"/>
+        </w:rPr>
+        <w:t>Hub, GitHub Desktop, PowerShell</w:t>
+      </w:r>
+    </w:p>
+    <w:p>
+      <w:r>
+        <w:t>GitHub</w:t>
+      </w:r>
+    </w:p>
+    <w:p>
+      <w:r>
+        <w:t>https://github.com/wx2123</w:t>
+      </w:r>
+    </w:p>
+    <w:p>
+      <w:r>
+        <w:rPr>
+          <w:noProof/>
+        </w:rPr>
+        <w:drawing>
+          <wp:inline distT="0" distB="0" distL="0" distR="0" wp14:anchorId="7D674130" wp14:editId="095540D6">
+            <wp:extent cx="5274310" cy="2378075"/>
+            <wp:effectExtent l="0" t="0" r="2540" b="3175"/>
+            <wp:docPr id="6" name="图片 6"/>
+            <wp:cNvGraphicFramePr>
+              <a:graphicFrameLocks xmlns:a="http://schemas.openxmlformats.org/drawingml/2006/main" noChangeAspect="1"/>
+            </wp:cNvGraphicFramePr>
+            <a:graphic xmlns:a="http://schemas.openxmlformats.org/drawingml/2006/main">
+              <a:graphicData uri="http://schemas.openxmlformats.org/drawingml/2006/picture">
+                <pic:pic xmlns:pic="http://schemas.openxmlformats.org/drawingml/2006/picture">
+                  <pic:nvPicPr>
+                    <pic:cNvPr id="1" name=""/>
+                    <pic:cNvPicPr/>
+                  </pic:nvPicPr>
+                  <pic:blipFill>
+                    <a:blip r:embed="rId19"/>
+                    <a:stretch>
+                      <a:fillRect/>
+                    </a:stretch>
+                  </pic:blipFill>
+                  <pic:spPr>
+                    <a:xfrm>
+                      <a:off x="0" y="0"/>
+                      <a:ext cx="5274310" cy="2378075"/>
+                    </a:xfrm>
+                    <a:prstGeom prst="rect">
+                      <a:avLst/>
+                    </a:prstGeom>
+                  </pic:spPr>
+                </pic:pic>
+              </a:graphicData>
+            </a:graphic>
+          </wp:inline>
+        </w:drawing>
+      </w:r>
+    </w:p>
+    <w:p>
+      <w:pPr>
+        <w:rPr>
+          <w:rFonts w:hint="eastAsia"/>
+        </w:rPr>
+      </w:pPr>
+      <w:r>
+        <w:t>https://github.com/wx2123/FHFA_HPI</w:t>
+      </w:r>
+    </w:p>
+    <w:p>
+      <w:pPr>
+        <w:rPr>
+          <w:rFonts w:hint="eastAsia"/>
+        </w:rPr>
+      </w:pPr>
+      <w:r>
+        <w:rPr>
+          <w:noProof/>
+        </w:rPr>
+        <w:drawing>
+          <wp:inline distT="0" distB="0" distL="0" distR="0" wp14:anchorId="4FEDCEFD" wp14:editId="7C902AC7">
+            <wp:extent cx="5274310" cy="2388235"/>
+            <wp:effectExtent l="0" t="0" r="2540" b="0"/>
+            <wp:docPr id="7" name="图片 7"/>
+            <wp:cNvGraphicFramePr>
+              <a:graphicFrameLocks xmlns:a="http://schemas.openxmlformats.org/drawingml/2006/main" noChangeAspect="1"/>
+            </wp:cNvGraphicFramePr>
+            <a:graphic xmlns:a="http://schemas.openxmlformats.org/drawingml/2006/main">
+              <a:graphicData uri="http://schemas.openxmlformats.org/drawingml/2006/picture">
+                <pic:pic xmlns:pic="http://schemas.openxmlformats.org/drawingml/2006/picture">
+                  <pic:nvPicPr>
+                    <pic:cNvPr id="1" name=""/>
+                    <pic:cNvPicPr/>
+                  </pic:nvPicPr>
+                  <pic:blipFill>
+                    <a:blip r:embed="rId20"/>
+                    <a:stretch>
+                      <a:fillRect/>
+                    </a:stretch>
+                  </pic:blipFill>
+                  <pic:spPr>
+                    <a:xfrm>
+                      <a:off x="0" y="0"/>
+                      <a:ext cx="5274310" cy="2388235"/>
+                    </a:xfrm>
+                    <a:prstGeom prst="rect">
+                      <a:avLst/>
+                    </a:prstGeom>
+                  </pic:spPr>
+                </pic:pic>
+              </a:graphicData>
+            </a:graphic>
+          </wp:inline>
+        </w:drawing>
+      </w:r>
+    </w:p>
+    <w:p>
+      <w:pPr>
+        <w:rPr>
+          <w:rFonts w:ascii="Times New Roman" w:hAnsi="Times New Roman" w:cs="Times New Roman" w:hint="eastAsia"/>
+          <w:sz w:val="24"/>
+          <w:szCs w:val="24"/>
+        </w:rPr>
+      </w:pPr>
+    </w:p>
     <w:sectPr>
-      <w:footerReference w:type="default" r:id="rId19"/>
+      <w:footerReference w:type="default" r:id="rId21"/>
       <w:pgSz w:w="11906" w:h="16838"/>
       <w:pgMar w:top="1440" w:right="1800" w:bottom="1440" w:left="1800" w:header="851" w:footer="992" w:gutter="0"/>
       <w:cols w:space="425"/>
@@ -6809,10 +7003,6 @@
 </file>
 
 <file path=customXml/item1.xml><?xml version="1.0" encoding="utf-8"?>
-<b:Sources xmlns:b="http://schemas.openxmlformats.org/officeDocument/2006/bibliography" xmlns="http://schemas.openxmlformats.org/officeDocument/2006/bibliography" SelectedStyle="\APASixthEditionOfficeOnline.xsl" StyleName="APA" Version="6"/>
-</file>
-
-<file path=customXml/item2.xml><?xml version="1.0" encoding="utf-8"?>
 <s:customData xmlns="http://www.wps.cn/officeDocument/2013/wpsCustomData" xmlns:s="http://www.wps.cn/officeDocument/2013/wpsCustomData">
   <customSectProps>
     <customSectPr/>
@@ -6820,18 +7010,22 @@
 </s:customData>
 </file>
 
+<file path=customXml/item2.xml><?xml version="1.0" encoding="utf-8"?>
+<b:Sources xmlns:b="http://schemas.openxmlformats.org/officeDocument/2006/bibliography" xmlns="http://schemas.openxmlformats.org/officeDocument/2006/bibliography" SelectedStyle="\APASixthEditionOfficeOnline.xsl" StyleName="APA" Version="6"/>
+</file>
+
 <file path=customXml/itemProps1.xml><?xml version="1.0" encoding="utf-8"?>
+<ds:datastoreItem xmlns:ds="http://schemas.openxmlformats.org/officeDocument/2006/customXml" ds:itemID="{B1977F7D-205B-4081-913C-38D41E755F92}">
+  <ds:schemaRefs>
+    <ds:schemaRef ds:uri="http://www.wps.cn/officeDocument/2013/wpsCustomData"/>
+  </ds:schemaRefs>
+</ds:datastoreItem>
+</file>
+
+<file path=customXml/itemProps2.xml><?xml version="1.0" encoding="utf-8"?>
 <ds:datastoreItem xmlns:ds="http://schemas.openxmlformats.org/officeDocument/2006/customXml" ds:itemID="{BB85308A-B48F-44B8-89C6-1FC188B58734}">
   <ds:schemaRefs>
     <ds:schemaRef ds:uri="http://schemas.openxmlformats.org/officeDocument/2006/bibliography"/>
   </ds:schemaRefs>
 </ds:datastoreItem>
-</file>
-
-<file path=customXml/itemProps2.xml><?xml version="1.0" encoding="utf-8"?>
-<ds:datastoreItem xmlns:ds="http://schemas.openxmlformats.org/officeDocument/2006/customXml" ds:itemID="{B1977F7D-205B-4081-913C-38D41E755F92}">
-  <ds:schemaRefs>
-    <ds:schemaRef ds:uri="http://www.wps.cn/officeDocument/2013/wpsCustomData"/>
-  </ds:schemaRefs>
-</ds:datastoreItem>
 </file>
</xml_diff>